<commit_message>
assignment1 - final version
</commit_message>
<xml_diff>
--- a/assignment1/uml_design.docx
+++ b/assignment1/uml_design.docx
@@ -1,6 +1,6 @@
 
 <file path=word/document.xml><?xml version="1.0" encoding="utf-8"?>
-<w:document xmlns:wpc="http://schemas.microsoft.com/office/word/2010/wordprocessingCanvas" xmlns:cx="http://schemas.microsoft.com/office/drawing/2014/chartex" xmlns:cx1="http://schemas.microsoft.com/office/drawing/2015/9/8/chartex" xmlns:cx2="http://schemas.microsoft.com/office/drawing/2015/10/21/chartex" xmlns:cx3="http://schemas.microsoft.com/office/drawing/2016/5/9/chartex" xmlns:cx4="http://schemas.microsoft.com/office/drawing/2016/5/10/chartex" xmlns:cx5="http://schemas.microsoft.com/office/drawing/2016/5/11/chartex" xmlns:cx6="http://schemas.microsoft.com/office/drawing/2016/5/12/chartex" xmlns:cx7="http://schemas.microsoft.com/office/drawing/2016/5/13/chartex" xmlns:cx8="http://schemas.microsoft.com/office/drawing/2016/5/14/chartex" xmlns:mc="http://schemas.openxmlformats.org/markup-compatibility/2006" xmlns:aink="http://schemas.microsoft.com/office/drawing/2016/ink" xmlns:am3d="http://schemas.microsoft.com/office/drawing/2017/model3d" xmlns:o="urn:schemas-microsoft-com:office:office" xmlns:r="http://schemas.openxmlformats.org/officeDocument/2006/relationships" xmlns:m="http://schemas.openxmlformats.org/officeDocument/2006/math" xmlns:v="urn:schemas-microsoft-com:vml" xmlns:wp14="http://schemas.microsoft.com/office/word/2010/wordprocessingDrawing" xmlns:wp="http://schemas.openxmlformats.org/drawingml/2006/wordprocessingDrawing" xmlns:w10="urn:schemas-microsoft-com:office:word" xmlns:w="http://schemas.openxmlformats.org/wordprocessingml/2006/main" xmlns:w14="http://schemas.microsoft.com/office/word/2010/wordml" xmlns:w15="http://schemas.microsoft.com/office/word/2012/wordml" xmlns:w16cid="http://schemas.microsoft.com/office/word/2016/wordml/cid" xmlns:w16se="http://schemas.microsoft.com/office/word/2015/wordml/symex" xmlns:wpg="http://schemas.microsoft.com/office/word/2010/wordprocessingGroup" xmlns:wpi="http://schemas.microsoft.com/office/word/2010/wordprocessingInk" xmlns:wne="http://schemas.microsoft.com/office/word/2006/wordml" xmlns:wps="http://schemas.microsoft.com/office/word/2010/wordprocessingShape" mc:Ignorable="w14 w15 w16se w16cid wp14">
+<w:document xmlns:wpc="http://schemas.microsoft.com/office/word/2010/wordprocessingCanvas" xmlns:cx="http://schemas.microsoft.com/office/drawing/2014/chartex" xmlns:cx1="http://schemas.microsoft.com/office/drawing/2015/9/8/chartex" xmlns:mc="http://schemas.openxmlformats.org/markup-compatibility/2006" xmlns:o="urn:schemas-microsoft-com:office:office" xmlns:r="http://schemas.openxmlformats.org/officeDocument/2006/relationships" xmlns:m="http://schemas.openxmlformats.org/officeDocument/2006/math" xmlns:v="urn:schemas-microsoft-com:vml" xmlns:wp14="http://schemas.microsoft.com/office/word/2010/wordprocessingDrawing" xmlns:wp="http://schemas.openxmlformats.org/drawingml/2006/wordprocessingDrawing" xmlns:w10="urn:schemas-microsoft-com:office:word" xmlns:w="http://schemas.openxmlformats.org/wordprocessingml/2006/main" xmlns:w14="http://schemas.microsoft.com/office/word/2010/wordml" xmlns:w15="http://schemas.microsoft.com/office/word/2012/wordml" xmlns:w16se="http://schemas.microsoft.com/office/word/2015/wordml/symex" xmlns:wpg="http://schemas.microsoft.com/office/word/2010/wordprocessingGroup" xmlns:wpi="http://schemas.microsoft.com/office/word/2010/wordprocessingInk" xmlns:wne="http://schemas.microsoft.com/office/word/2006/wordml" xmlns:wps="http://schemas.microsoft.com/office/word/2010/wordprocessingShape" mc:Ignorable="w14 w15 w16se wp14">
   <w:body>
     <w:tbl>
       <w:tblPr>
@@ -9,12 +9,12 @@
         <w:tblLook w:val="04A0" w:firstRow="1" w:lastRow="0" w:firstColumn="1" w:lastColumn="0" w:noHBand="0" w:noVBand="1"/>
       </w:tblPr>
       <w:tblGrid>
-        <w:gridCol w:w="9350"/>
+        <w:gridCol w:w="5240"/>
       </w:tblGrid>
       <w:tr>
         <w:tc>
           <w:tcPr>
-            <w:tcW w:w="9350" w:type="dxa"/>
+            <w:tcW w:w="5240" w:type="dxa"/>
           </w:tcPr>
           <w:p>
             <w:pPr>
@@ -29,7 +29,7 @@
       <w:tr>
         <w:tc>
           <w:tcPr>
-            <w:tcW w:w="9350" w:type="dxa"/>
+            <w:tcW w:w="5240" w:type="dxa"/>
           </w:tcPr>
           <w:p>
             <w:pPr>
@@ -62,17 +62,12 @@
               <w:t xml:space="preserve">: </w:t>
             </w:r>
             <w:proofErr w:type="spellStart"/>
-            <w:proofErr w:type="gramStart"/>
             <w:r>
               <w:t>AbstractPlayer</w:t>
             </w:r>
             <w:proofErr w:type="spellEnd"/>
             <w:r>
-              <w:t>[</w:t>
-            </w:r>
-            <w:proofErr w:type="gramEnd"/>
-            <w:r>
-              <w:t>]</w:t>
+              <w:t>[]</w:t>
             </w:r>
           </w:p>
           <w:p>
@@ -85,7 +80,7 @@
       <w:tr>
         <w:tc>
           <w:tcPr>
-            <w:tcW w:w="9350" w:type="dxa"/>
+            <w:tcW w:w="5240" w:type="dxa"/>
           </w:tcPr>
           <w:p>
             <w:pPr>
@@ -100,13 +95,8 @@
                 <w:numId w:val="2"/>
               </w:numPr>
             </w:pPr>
-            <w:proofErr w:type="gramStart"/>
-            <w:r>
-              <w:t>add(</w:t>
-            </w:r>
-            <w:proofErr w:type="gramEnd"/>
-            <w:r>
-              <w:t>player</w:t>
+            <w:r>
+              <w:t>add(player</w:t>
             </w:r>
             <w:r>
               <w:t xml:space="preserve"> </w:t>
@@ -131,16 +121,143 @@
                 <w:numId w:val="2"/>
               </w:numPr>
             </w:pPr>
-            <w:proofErr w:type="gramStart"/>
             <w:r>
               <w:t>delete</w:t>
             </w:r>
             <w:r>
+              <w:t>(id</w:t>
+            </w:r>
+            <w:r>
+              <w:t xml:space="preserve"> </w:t>
+            </w:r>
+            <w:r>
+              <w:t>: int)</w:t>
+            </w:r>
+          </w:p>
+          <w:p>
+            <w:pPr>
+              <w:pStyle w:val="ListParagraph"/>
+              <w:numPr>
+                <w:ilvl w:val="0"/>
+                <w:numId w:val="2"/>
+              </w:numPr>
+            </w:pPr>
+            <w:r>
+              <w:t>get(id</w:t>
+            </w:r>
+            <w:r>
+              <w:t xml:space="preserve"> </w:t>
+            </w:r>
+            <w:r>
+              <w:t xml:space="preserve">: </w:t>
+            </w:r>
+            <w:proofErr w:type="spellStart"/>
+            <w:r>
+              <w:t>int</w:t>
+            </w:r>
+            <w:proofErr w:type="spellEnd"/>
+            <w:r>
+              <w:t>)</w:t>
+            </w:r>
+            <w:r>
+              <w:t xml:space="preserve"> </w:t>
+            </w:r>
+            <w:r>
+              <w:t xml:space="preserve">: </w:t>
+            </w:r>
+            <w:proofErr w:type="spellStart"/>
+            <w:r>
+              <w:t>AbstractPlayer</w:t>
+            </w:r>
+            <w:proofErr w:type="spellEnd"/>
+          </w:p>
+          <w:p>
+            <w:pPr>
+              <w:pStyle w:val="ListParagraph"/>
+              <w:numPr>
+                <w:ilvl w:val="0"/>
+                <w:numId w:val="2"/>
+              </w:numPr>
+            </w:pPr>
+            <w:proofErr w:type="spellStart"/>
+            <w:r>
+              <w:t>get_all</w:t>
+            </w:r>
+            <w:proofErr w:type="spellEnd"/>
+            <w:r>
+              <w:t>()</w:t>
+            </w:r>
+            <w:r>
+              <w:t xml:space="preserve"> </w:t>
+            </w:r>
+            <w:r>
+              <w:t xml:space="preserve">: </w:t>
+            </w:r>
+            <w:proofErr w:type="spellStart"/>
+            <w:r>
+              <w:t>AbstractPlayer</w:t>
+            </w:r>
+            <w:proofErr w:type="spellEnd"/>
+            <w:r>
+              <w:t>[]</w:t>
+            </w:r>
+          </w:p>
+          <w:p>
+            <w:pPr>
+              <w:pStyle w:val="ListParagraph"/>
+              <w:numPr>
+                <w:ilvl w:val="0"/>
+                <w:numId w:val="2"/>
+              </w:numPr>
+            </w:pPr>
+            <w:proofErr w:type="spellStart"/>
+            <w:r>
+              <w:t>get_all_by_</w:t>
+            </w:r>
+            <w:r>
+              <w:t>type</w:t>
+            </w:r>
+            <w:proofErr w:type="spellEnd"/>
+            <w:r>
               <w:t>(</w:t>
             </w:r>
-            <w:proofErr w:type="gramEnd"/>
-            <w:r>
-              <w:t>id</w:t>
+            <w:r>
+              <w:t>type</w:t>
+            </w:r>
+            <w:r>
+              <w:t xml:space="preserve"> </w:t>
+            </w:r>
+            <w:r>
+              <w:t>: string)</w:t>
+            </w:r>
+            <w:r>
+              <w:t xml:space="preserve"> </w:t>
+            </w:r>
+            <w:r>
+              <w:t xml:space="preserve">: </w:t>
+            </w:r>
+            <w:proofErr w:type="spellStart"/>
+            <w:r>
+              <w:t>AbstractPlayer</w:t>
+            </w:r>
+            <w:proofErr w:type="spellEnd"/>
+            <w:r>
+              <w:t>[]</w:t>
+            </w:r>
+          </w:p>
+          <w:p>
+            <w:pPr>
+              <w:pStyle w:val="ListParagraph"/>
+              <w:numPr>
+                <w:ilvl w:val="0"/>
+                <w:numId w:val="2"/>
+              </w:numPr>
+            </w:pPr>
+            <w:r>
+              <w:t>update</w:t>
+            </w:r>
+            <w:r>
+              <w:t>(id</w:t>
             </w:r>
             <w:r>
               <w:t xml:space="preserve"> </w:t>
@@ -154,176 +271,35 @@
               <w:pStyle w:val="ListParagraph"/>
               <w:numPr>
                 <w:ilvl w:val="0"/>
-                <w:numId w:val="2"/>
-              </w:numPr>
-            </w:pPr>
-            <w:proofErr w:type="gramStart"/>
-            <w:r>
-              <w:t>get(</w:t>
-            </w:r>
-            <w:proofErr w:type="gramEnd"/>
-            <w:r>
-              <w:t>id</w:t>
-            </w:r>
-            <w:r>
-              <w:t xml:space="preserve"> </w:t>
-            </w:r>
-            <w:r>
-              <w:t>: int)</w:t>
-            </w:r>
-            <w:r>
-              <w:t xml:space="preserve"> </w:t>
-            </w:r>
-            <w:r>
-              <w:t xml:space="preserve">: </w:t>
-            </w:r>
-            <w:proofErr w:type="spellStart"/>
-            <w:r>
-              <w:t>AbstractPlayer</w:t>
-            </w:r>
-            <w:proofErr w:type="spellEnd"/>
-          </w:p>
-          <w:p>
-            <w:pPr>
-              <w:pStyle w:val="ListParagraph"/>
-              <w:numPr>
-                <w:ilvl w:val="0"/>
-                <w:numId w:val="2"/>
-              </w:numPr>
-            </w:pPr>
-            <w:proofErr w:type="spellStart"/>
-            <w:r>
-              <w:t>get_</w:t>
-            </w:r>
-            <w:proofErr w:type="gramStart"/>
-            <w:r>
-              <w:t>all</w:t>
+                <w:numId w:val="1"/>
+              </w:numPr>
+            </w:pPr>
+            <w:r>
+              <w:t>_</w:t>
+            </w:r>
+            <w:proofErr w:type="spellStart"/>
+            <w:r>
+              <w:t>player_exists</w:t>
             </w:r>
             <w:proofErr w:type="spellEnd"/>
             <w:r>
               <w:t>(</w:t>
             </w:r>
-            <w:proofErr w:type="gramEnd"/>
-            <w:r>
-              <w:t>)</w:t>
-            </w:r>
-            <w:r>
-              <w:t xml:space="preserve"> </w:t>
-            </w:r>
-            <w:r>
-              <w:t xml:space="preserve">: </w:t>
-            </w:r>
-            <w:proofErr w:type="spellStart"/>
-            <w:r>
-              <w:t>AbstractPlayer</w:t>
-            </w:r>
-            <w:proofErr w:type="spellEnd"/>
-            <w:r>
-              <w:t>[]</w:t>
-            </w:r>
-          </w:p>
-          <w:p>
-            <w:pPr>
-              <w:pStyle w:val="ListParagraph"/>
-              <w:numPr>
-                <w:ilvl w:val="0"/>
-                <w:numId w:val="2"/>
-              </w:numPr>
-            </w:pPr>
-            <w:proofErr w:type="spellStart"/>
-            <w:r>
-              <w:t>get_all_by_</w:t>
-            </w:r>
-            <w:proofErr w:type="gramStart"/>
-            <w:r>
-              <w:t>type</w:t>
-            </w:r>
-            <w:proofErr w:type="spellEnd"/>
-            <w:r>
-              <w:t>(</w:t>
-            </w:r>
-            <w:proofErr w:type="gramEnd"/>
-            <w:r>
-              <w:t>type</w:t>
-            </w:r>
-            <w:r>
-              <w:t xml:space="preserve"> </w:t>
-            </w:r>
-            <w:r>
-              <w:t>: string)</w:t>
-            </w:r>
-            <w:r>
-              <w:t xml:space="preserve"> </w:t>
-            </w:r>
-            <w:r>
-              <w:t xml:space="preserve">: </w:t>
-            </w:r>
-            <w:proofErr w:type="spellStart"/>
-            <w:r>
-              <w:t>AbstractPlayer</w:t>
-            </w:r>
-            <w:proofErr w:type="spellEnd"/>
-            <w:r>
-              <w:t>[]</w:t>
-            </w:r>
-          </w:p>
-          <w:p>
-            <w:pPr>
-              <w:pStyle w:val="ListParagraph"/>
-              <w:numPr>
-                <w:ilvl w:val="0"/>
-                <w:numId w:val="2"/>
-              </w:numPr>
-            </w:pPr>
-            <w:proofErr w:type="gramStart"/>
-            <w:r>
-              <w:t>update</w:t>
-            </w:r>
-            <w:r>
-              <w:t>(</w:t>
-            </w:r>
-            <w:proofErr w:type="gramEnd"/>
-            <w:r>
-              <w:t>id</w:t>
-            </w:r>
-            <w:r>
-              <w:t xml:space="preserve"> </w:t>
-            </w:r>
-            <w:r>
-              <w:t>: int)</w:t>
-            </w:r>
-          </w:p>
-          <w:p>
-            <w:pPr>
-              <w:pStyle w:val="ListParagraph"/>
-              <w:numPr>
-                <w:ilvl w:val="0"/>
-                <w:numId w:val="1"/>
-              </w:numPr>
-            </w:pPr>
-            <w:r>
-              <w:t>_</w:t>
-            </w:r>
-            <w:proofErr w:type="spellStart"/>
-            <w:r>
-              <w:t>player_</w:t>
-            </w:r>
-            <w:proofErr w:type="gramStart"/>
-            <w:r>
-              <w:t>exists</w:t>
-            </w:r>
-            <w:proofErr w:type="spellEnd"/>
-            <w:r>
-              <w:t>(</w:t>
-            </w:r>
-            <w:proofErr w:type="spellStart"/>
-            <w:proofErr w:type="gramEnd"/>
+            <w:proofErr w:type="spellStart"/>
             <w:r>
               <w:t>player_id</w:t>
             </w:r>
             <w:proofErr w:type="spellEnd"/>
             <w:r>
-              <w:t xml:space="preserve"> : int) : </w:t>
+              <w:t xml:space="preserve"> : </w:t>
+            </w:r>
+            <w:proofErr w:type="spellStart"/>
+            <w:r>
+              <w:t>int</w:t>
+            </w:r>
+            <w:proofErr w:type="spellEnd"/>
+            <w:r>
+              <w:t xml:space="preserve">) : </w:t>
             </w:r>
             <w:proofErr w:type="spellStart"/>
             <w:r>
@@ -347,12 +323,12 @@
         <w:tblLook w:val="04A0" w:firstRow="1" w:lastRow="0" w:firstColumn="1" w:lastColumn="0" w:noHBand="0" w:noVBand="1"/>
       </w:tblPr>
       <w:tblGrid>
-        <w:gridCol w:w="9350"/>
+        <w:gridCol w:w="3681"/>
       </w:tblGrid>
       <w:tr>
         <w:tc>
           <w:tcPr>
-            <w:tcW w:w="9350" w:type="dxa"/>
+            <w:tcW w:w="3681" w:type="dxa"/>
           </w:tcPr>
           <w:p>
             <w:pPr>
@@ -369,7 +345,7 @@
       <w:tr>
         <w:tc>
           <w:tcPr>
-            <w:tcW w:w="9350" w:type="dxa"/>
+            <w:tcW w:w="3681" w:type="dxa"/>
           </w:tcPr>
           <w:p>
             <w:pPr>
@@ -385,21 +361,41 @@
               </w:numPr>
             </w:pPr>
             <w:r>
+              <w:t>_id</w:t>
+            </w:r>
+            <w:r>
+              <w:t xml:space="preserve"> </w:t>
+            </w:r>
+            <w:r>
+              <w:t xml:space="preserve">: </w:t>
+            </w:r>
+            <w:proofErr w:type="spellStart"/>
+            <w:r>
+              <w:t>int</w:t>
+            </w:r>
+            <w:proofErr w:type="spellEnd"/>
+          </w:p>
+          <w:p>
+            <w:pPr>
+              <w:pStyle w:val="ListParagraph"/>
+              <w:numPr>
+                <w:ilvl w:val="0"/>
+                <w:numId w:val="1"/>
+              </w:numPr>
+            </w:pPr>
+            <w:r>
               <w:t>_</w:t>
             </w:r>
-            <w:proofErr w:type="gramStart"/>
-            <w:r>
-              <w:t>id</w:t>
-            </w:r>
-            <w:r>
-              <w:t xml:space="preserve"> </w:t>
-            </w:r>
-            <w:r>
-              <w:t>:</w:t>
-            </w:r>
-            <w:proofErr w:type="gramEnd"/>
-            <w:r>
-              <w:t xml:space="preserve"> int</w:t>
+            <w:proofErr w:type="spellStart"/>
+            <w:r>
+              <w:t>fname</w:t>
+            </w:r>
+            <w:proofErr w:type="spellEnd"/>
+            <w:r>
+              <w:t xml:space="preserve"> </w:t>
+            </w:r>
+            <w:r>
+              <w:t>: string</w:t>
             </w:r>
           </w:p>
           <w:p>
@@ -414,20 +410,15 @@
               <w:t>_</w:t>
             </w:r>
             <w:proofErr w:type="spellStart"/>
-            <w:proofErr w:type="gramStart"/>
-            <w:r>
-              <w:t>fname</w:t>
-            </w:r>
-            <w:proofErr w:type="spellEnd"/>
-            <w:r>
-              <w:t xml:space="preserve"> </w:t>
-            </w:r>
-            <w:r>
-              <w:t>:</w:t>
-            </w:r>
-            <w:proofErr w:type="gramEnd"/>
-            <w:r>
-              <w:t xml:space="preserve"> string</w:t>
+            <w:r>
+              <w:t>lname</w:t>
+            </w:r>
+            <w:proofErr w:type="spellEnd"/>
+            <w:r>
+              <w:t xml:space="preserve"> </w:t>
+            </w:r>
+            <w:r>
+              <w:t>: string</w:t>
             </w:r>
           </w:p>
           <w:p>
@@ -439,24 +430,60 @@
               </w:numPr>
             </w:pPr>
             <w:r>
+              <w:t>_height</w:t>
+            </w:r>
+            <w:r>
+              <w:t xml:space="preserve"> </w:t>
+            </w:r>
+            <w:r>
+              <w:t>: float</w:t>
+            </w:r>
+          </w:p>
+          <w:p>
+            <w:pPr>
+              <w:pStyle w:val="ListParagraph"/>
+              <w:numPr>
+                <w:ilvl w:val="0"/>
+                <w:numId w:val="1"/>
+              </w:numPr>
+            </w:pPr>
+            <w:r>
+              <w:t>_weight</w:t>
+            </w:r>
+            <w:r>
+              <w:t xml:space="preserve"> </w:t>
+            </w:r>
+            <w:r>
+              <w:t>: float</w:t>
+            </w:r>
+          </w:p>
+          <w:p>
+            <w:pPr>
+              <w:pStyle w:val="ListParagraph"/>
+              <w:numPr>
+                <w:ilvl w:val="0"/>
+                <w:numId w:val="1"/>
+              </w:numPr>
+            </w:pPr>
+            <w:r>
               <w:t>_</w:t>
             </w:r>
             <w:proofErr w:type="spellStart"/>
-            <w:proofErr w:type="gramStart"/>
-            <w:r>
-              <w:t>lname</w:t>
-            </w:r>
-            <w:proofErr w:type="spellEnd"/>
-            <w:r>
-              <w:t xml:space="preserve"> </w:t>
-            </w:r>
-            <w:r>
-              <w:t>:</w:t>
-            </w:r>
-            <w:proofErr w:type="gramEnd"/>
-            <w:r>
-              <w:t xml:space="preserve"> string</w:t>
-            </w:r>
+            <w:r>
+              <w:t>jersey_num</w:t>
+            </w:r>
+            <w:proofErr w:type="spellEnd"/>
+            <w:r>
+              <w:t xml:space="preserve"> </w:t>
+            </w:r>
+            <w:r>
+              <w:t xml:space="preserve">: </w:t>
+            </w:r>
+            <w:proofErr w:type="spellStart"/>
+            <w:r>
+              <w:t>int</w:t>
+            </w:r>
+            <w:proofErr w:type="spellEnd"/>
           </w:p>
           <w:p>
             <w:pPr>
@@ -469,19 +496,19 @@
             <w:r>
               <w:t>_</w:t>
             </w:r>
-            <w:proofErr w:type="gramStart"/>
-            <w:r>
-              <w:t>height</w:t>
-            </w:r>
-            <w:r>
-              <w:t xml:space="preserve"> </w:t>
-            </w:r>
-            <w:r>
-              <w:t>:</w:t>
-            </w:r>
-            <w:proofErr w:type="gramEnd"/>
-            <w:r>
-              <w:t xml:space="preserve"> float</w:t>
+            <w:proofErr w:type="spellStart"/>
+            <w:r>
+              <w:t>date_birth</w:t>
+            </w:r>
+            <w:proofErr w:type="spellEnd"/>
+            <w:r>
+              <w:t xml:space="preserve"> </w:t>
+            </w:r>
+            <w:r>
+              <w:t xml:space="preserve">: </w:t>
+            </w:r>
+            <w:r>
+              <w:t>string</w:t>
             </w:r>
           </w:p>
           <w:p>
@@ -495,118 +522,19 @@
             <w:r>
               <w:t>_</w:t>
             </w:r>
-            <w:proofErr w:type="gramStart"/>
-            <w:r>
-              <w:t>weight</w:t>
-            </w:r>
-            <w:r>
-              <w:t xml:space="preserve"> </w:t>
-            </w:r>
-            <w:r>
-              <w:t>:</w:t>
-            </w:r>
-            <w:proofErr w:type="gramEnd"/>
-            <w:r>
-              <w:t xml:space="preserve"> float</w:t>
-            </w:r>
-          </w:p>
-          <w:p>
-            <w:pPr>
-              <w:pStyle w:val="ListParagraph"/>
-              <w:numPr>
-                <w:ilvl w:val="0"/>
-                <w:numId w:val="1"/>
-              </w:numPr>
-            </w:pPr>
-            <w:r>
-              <w:t>_</w:t>
-            </w:r>
-            <w:proofErr w:type="spellStart"/>
-            <w:r>
-              <w:t>jersey_</w:t>
-            </w:r>
-            <w:proofErr w:type="gramStart"/>
-            <w:r>
-              <w:t>num</w:t>
-            </w:r>
-            <w:proofErr w:type="spellEnd"/>
-            <w:r>
-              <w:t xml:space="preserve"> </w:t>
-            </w:r>
-            <w:r>
-              <w:t>:</w:t>
-            </w:r>
-            <w:proofErr w:type="gramEnd"/>
-            <w:r>
-              <w:t xml:space="preserve"> int</w:t>
-            </w:r>
-          </w:p>
-          <w:p>
-            <w:pPr>
-              <w:pStyle w:val="ListParagraph"/>
-              <w:numPr>
-                <w:ilvl w:val="0"/>
-                <w:numId w:val="1"/>
-              </w:numPr>
-            </w:pPr>
-            <w:r>
-              <w:t>_</w:t>
-            </w:r>
-            <w:proofErr w:type="spellStart"/>
-            <w:r>
-              <w:t>date_</w:t>
-            </w:r>
-            <w:proofErr w:type="gramStart"/>
-            <w:r>
-              <w:t>birth</w:t>
-            </w:r>
-            <w:proofErr w:type="spellEnd"/>
-            <w:r>
-              <w:t xml:space="preserve"> </w:t>
-            </w:r>
-            <w:r>
-              <w:t>:</w:t>
-            </w:r>
-            <w:proofErr w:type="gramEnd"/>
-            <w:r>
-              <w:t xml:space="preserve"> </w:t>
-            </w:r>
-            <w:r>
-              <w:t>string</w:t>
-            </w:r>
-          </w:p>
-          <w:p>
-            <w:pPr>
-              <w:pStyle w:val="ListParagraph"/>
-              <w:numPr>
-                <w:ilvl w:val="0"/>
-                <w:numId w:val="1"/>
-              </w:numPr>
-            </w:pPr>
-            <w:r>
-              <w:t>_</w:t>
-            </w:r>
             <w:proofErr w:type="spellStart"/>
             <w:r>
               <w:t>year</w:t>
             </w:r>
             <w:r>
-              <w:t>_</w:t>
-            </w:r>
-            <w:proofErr w:type="gramStart"/>
-            <w:r>
-              <w:t>joined</w:t>
-            </w:r>
-            <w:proofErr w:type="spellEnd"/>
-            <w:r>
-              <w:t xml:space="preserve"> </w:t>
-            </w:r>
-            <w:r>
-              <w:t>:</w:t>
-            </w:r>
-            <w:proofErr w:type="gramEnd"/>
-            <w:r>
-              <w:t xml:space="preserve"> </w:t>
+              <w:t>_joined</w:t>
+            </w:r>
+            <w:proofErr w:type="spellEnd"/>
+            <w:r>
+              <w:t xml:space="preserve"> </w:t>
+            </w:r>
+            <w:r>
+              <w:t xml:space="preserve">: </w:t>
             </w:r>
             <w:r>
               <w:t>string</w:t>
@@ -622,7 +550,7 @@
       <w:tr>
         <w:tc>
           <w:tcPr>
-            <w:tcW w:w="9350" w:type="dxa"/>
+            <w:tcW w:w="3681" w:type="dxa"/>
           </w:tcPr>
           <w:p>
             <w:pPr>
@@ -639,26 +567,245 @@
             </w:pPr>
             <w:proofErr w:type="spellStart"/>
             <w:r>
+              <w:t>get_id</w:t>
+            </w:r>
+            <w:proofErr w:type="spellEnd"/>
+            <w:r>
+              <w:t>()</w:t>
+            </w:r>
+            <w:r>
+              <w:t xml:space="preserve"> </w:t>
+            </w:r>
+            <w:r>
+              <w:t xml:space="preserve">: </w:t>
+            </w:r>
+            <w:proofErr w:type="spellStart"/>
+            <w:r>
+              <w:t>int</w:t>
+            </w:r>
+            <w:proofErr w:type="spellEnd"/>
+          </w:p>
+          <w:p>
+            <w:pPr>
+              <w:pStyle w:val="ListParagraph"/>
+              <w:numPr>
+                <w:ilvl w:val="0"/>
+                <w:numId w:val="3"/>
+              </w:numPr>
+            </w:pPr>
+            <w:proofErr w:type="spellStart"/>
+            <w:r>
+              <w:t>set_id</w:t>
+            </w:r>
+            <w:proofErr w:type="spellEnd"/>
+            <w:r>
+              <w:t>(id</w:t>
+            </w:r>
+            <w:r>
+              <w:t xml:space="preserve"> </w:t>
+            </w:r>
+            <w:r>
+              <w:t xml:space="preserve">: </w:t>
+            </w:r>
+            <w:proofErr w:type="spellStart"/>
+            <w:r>
+              <w:t>int</w:t>
+            </w:r>
+            <w:proofErr w:type="spellEnd"/>
+            <w:r>
+              <w:t>)</w:t>
+            </w:r>
+          </w:p>
+          <w:p>
+            <w:pPr>
+              <w:pStyle w:val="ListParagraph"/>
+              <w:numPr>
+                <w:ilvl w:val="0"/>
+                <w:numId w:val="3"/>
+              </w:numPr>
+            </w:pPr>
+            <w:proofErr w:type="spellStart"/>
+            <w:r>
+              <w:t>get_fname</w:t>
+            </w:r>
+            <w:proofErr w:type="spellEnd"/>
+            <w:r>
+              <w:t>()</w:t>
+            </w:r>
+            <w:r>
+              <w:t xml:space="preserve"> </w:t>
+            </w:r>
+            <w:r>
+              <w:t>: string</w:t>
+            </w:r>
+          </w:p>
+          <w:p>
+            <w:pPr>
+              <w:pStyle w:val="ListParagraph"/>
+              <w:numPr>
+                <w:ilvl w:val="0"/>
+                <w:numId w:val="3"/>
+              </w:numPr>
+            </w:pPr>
+            <w:proofErr w:type="spellStart"/>
+            <w:r>
+              <w:t>get_lname</w:t>
+            </w:r>
+            <w:proofErr w:type="spellEnd"/>
+            <w:r>
+              <w:t>()</w:t>
+            </w:r>
+            <w:r>
+              <w:t xml:space="preserve"> </w:t>
+            </w:r>
+            <w:r>
+              <w:t>: string</w:t>
+            </w:r>
+          </w:p>
+          <w:p>
+            <w:pPr>
+              <w:pStyle w:val="ListParagraph"/>
+              <w:numPr>
+                <w:ilvl w:val="0"/>
+                <w:numId w:val="3"/>
+              </w:numPr>
+            </w:pPr>
+            <w:proofErr w:type="spellStart"/>
+            <w:r>
+              <w:t>get_full_name</w:t>
+            </w:r>
+            <w:proofErr w:type="spellEnd"/>
+            <w:r>
+              <w:t>()</w:t>
+            </w:r>
+            <w:r>
+              <w:t xml:space="preserve"> </w:t>
+            </w:r>
+            <w:r>
+              <w:t>: string</w:t>
+            </w:r>
+          </w:p>
+          <w:p>
+            <w:pPr>
+              <w:pStyle w:val="ListParagraph"/>
+              <w:numPr>
+                <w:ilvl w:val="0"/>
+                <w:numId w:val="3"/>
+              </w:numPr>
+            </w:pPr>
+            <w:proofErr w:type="spellStart"/>
+            <w:r>
+              <w:t>get_height</w:t>
+            </w:r>
+            <w:proofErr w:type="spellEnd"/>
+            <w:r>
+              <w:t>()</w:t>
+            </w:r>
+            <w:r>
+              <w:t xml:space="preserve"> </w:t>
+            </w:r>
+            <w:r>
+              <w:t>: float</w:t>
+            </w:r>
+          </w:p>
+          <w:p>
+            <w:pPr>
+              <w:pStyle w:val="ListParagraph"/>
+              <w:numPr>
+                <w:ilvl w:val="0"/>
+                <w:numId w:val="3"/>
+              </w:numPr>
+            </w:pPr>
+            <w:proofErr w:type="spellStart"/>
+            <w:r>
+              <w:t>get_weight</w:t>
+            </w:r>
+            <w:proofErr w:type="spellEnd"/>
+            <w:r>
+              <w:t>()</w:t>
+            </w:r>
+            <w:r>
+              <w:t xml:space="preserve"> </w:t>
+            </w:r>
+            <w:r>
+              <w:t>: float</w:t>
+            </w:r>
+          </w:p>
+          <w:p>
+            <w:pPr>
+              <w:pStyle w:val="ListParagraph"/>
+              <w:numPr>
+                <w:ilvl w:val="0"/>
+                <w:numId w:val="3"/>
+              </w:numPr>
+            </w:pPr>
+            <w:proofErr w:type="spellStart"/>
+            <w:r>
+              <w:t>get_jersey_num</w:t>
+            </w:r>
+            <w:proofErr w:type="spellEnd"/>
+            <w:r>
+              <w:t>()</w:t>
+            </w:r>
+            <w:r>
+              <w:t xml:space="preserve"> </w:t>
+            </w:r>
+            <w:r>
+              <w:t xml:space="preserve">: </w:t>
+            </w:r>
+            <w:proofErr w:type="spellStart"/>
+            <w:r>
+              <w:t>int</w:t>
+            </w:r>
+            <w:proofErr w:type="spellEnd"/>
+          </w:p>
+          <w:p>
+            <w:pPr>
+              <w:pStyle w:val="ListParagraph"/>
+              <w:numPr>
+                <w:ilvl w:val="0"/>
+                <w:numId w:val="3"/>
+              </w:numPr>
+            </w:pPr>
+            <w:proofErr w:type="spellStart"/>
+            <w:r>
+              <w:t>get_date_birth</w:t>
+            </w:r>
+            <w:proofErr w:type="spellEnd"/>
+            <w:r>
+              <w:t>() : string</w:t>
+            </w:r>
+          </w:p>
+          <w:p>
+            <w:pPr>
+              <w:pStyle w:val="ListParagraph"/>
+              <w:numPr>
+                <w:ilvl w:val="0"/>
+                <w:numId w:val="3"/>
+              </w:numPr>
+            </w:pPr>
+            <w:proofErr w:type="spellStart"/>
+            <w:r>
               <w:t>get_</w:t>
             </w:r>
-            <w:proofErr w:type="gramStart"/>
-            <w:r>
-              <w:t>id</w:t>
-            </w:r>
-            <w:proofErr w:type="spellEnd"/>
-            <w:r>
-              <w:t>(</w:t>
-            </w:r>
-            <w:proofErr w:type="gramEnd"/>
-            <w:r>
-              <w:t>)</w:t>
-            </w:r>
-            <w:r>
-              <w:t xml:space="preserve"> </w:t>
-            </w:r>
-            <w:r>
-              <w:t>: int</w:t>
-            </w:r>
+            <w:r>
+              <w:t>year_joined</w:t>
+            </w:r>
+            <w:proofErr w:type="spellEnd"/>
+            <w:r>
+              <w:t>()</w:t>
+            </w:r>
+            <w:r>
+              <w:t xml:space="preserve"> </w:t>
+            </w:r>
+            <w:r>
+              <w:t>: string</w:t>
+            </w:r>
+          </w:p>
+          <w:p>
+            <w:pPr>
+              <w:pStyle w:val="ListParagraph"/>
+            </w:pPr>
           </w:p>
           <w:p>
             <w:pPr>
@@ -667,279 +814,50 @@
                 <w:ilvl w:val="0"/>
                 <w:numId w:val="3"/>
               </w:numPr>
-            </w:pPr>
-            <w:proofErr w:type="spellStart"/>
-            <w:r>
-              <w:t>set_</w:t>
-            </w:r>
-            <w:proofErr w:type="gramStart"/>
-            <w:r>
-              <w:t>id</w:t>
-            </w:r>
-            <w:proofErr w:type="spellEnd"/>
-            <w:r>
-              <w:t>(</w:t>
-            </w:r>
-            <w:proofErr w:type="gramEnd"/>
-            <w:r>
-              <w:t>id</w:t>
-            </w:r>
-            <w:r>
-              <w:t xml:space="preserve"> </w:t>
-            </w:r>
-            <w:r>
-              <w:t>: int)</w:t>
-            </w:r>
-          </w:p>
-          <w:p>
-            <w:pPr>
-              <w:pStyle w:val="ListParagraph"/>
-              <w:numPr>
-                <w:ilvl w:val="0"/>
-                <w:numId w:val="3"/>
-              </w:numPr>
-            </w:pPr>
-            <w:proofErr w:type="spellStart"/>
-            <w:r>
-              <w:t>get_</w:t>
-            </w:r>
-            <w:proofErr w:type="gramStart"/>
-            <w:r>
-              <w:t>fname</w:t>
-            </w:r>
-            <w:proofErr w:type="spellEnd"/>
-            <w:r>
-              <w:t>(</w:t>
-            </w:r>
-            <w:proofErr w:type="gramEnd"/>
-            <w:r>
-              <w:t>)</w:t>
-            </w:r>
-            <w:r>
-              <w:t xml:space="preserve"> </w:t>
-            </w:r>
-            <w:r>
-              <w:t>: string</w:t>
-            </w:r>
-          </w:p>
-          <w:p>
-            <w:pPr>
-              <w:pStyle w:val="ListParagraph"/>
-              <w:numPr>
-                <w:ilvl w:val="0"/>
-                <w:numId w:val="3"/>
-              </w:numPr>
-            </w:pPr>
-            <w:proofErr w:type="spellStart"/>
-            <w:r>
-              <w:t>get_</w:t>
-            </w:r>
-            <w:proofErr w:type="gramStart"/>
-            <w:r>
-              <w:t>lname</w:t>
-            </w:r>
-            <w:proofErr w:type="spellEnd"/>
-            <w:r>
-              <w:t>(</w:t>
-            </w:r>
-            <w:proofErr w:type="gramEnd"/>
-            <w:r>
-              <w:t>)</w:t>
-            </w:r>
-            <w:r>
-              <w:t xml:space="preserve"> </w:t>
-            </w:r>
-            <w:r>
-              <w:t>: string</w:t>
-            </w:r>
-          </w:p>
-          <w:p>
-            <w:pPr>
-              <w:pStyle w:val="ListParagraph"/>
-              <w:numPr>
-                <w:ilvl w:val="0"/>
-                <w:numId w:val="3"/>
-              </w:numPr>
-            </w:pPr>
-            <w:proofErr w:type="spellStart"/>
-            <w:r>
-              <w:t>get_full_</w:t>
-            </w:r>
-            <w:proofErr w:type="gramStart"/>
-            <w:r>
-              <w:t>name</w:t>
-            </w:r>
-            <w:proofErr w:type="spellEnd"/>
-            <w:r>
-              <w:t>(</w:t>
-            </w:r>
-            <w:proofErr w:type="gramEnd"/>
-            <w:r>
-              <w:t>)</w:t>
-            </w:r>
-            <w:r>
-              <w:t xml:space="preserve"> </w:t>
-            </w:r>
-            <w:r>
-              <w:t>: string</w:t>
-            </w:r>
-          </w:p>
-          <w:p>
-            <w:pPr>
-              <w:pStyle w:val="ListParagraph"/>
-              <w:numPr>
-                <w:ilvl w:val="0"/>
-                <w:numId w:val="3"/>
-              </w:numPr>
-            </w:pPr>
-            <w:proofErr w:type="spellStart"/>
-            <w:r>
-              <w:t>get_</w:t>
-            </w:r>
-            <w:proofErr w:type="gramStart"/>
-            <w:r>
-              <w:t>height</w:t>
-            </w:r>
-            <w:proofErr w:type="spellEnd"/>
-            <w:r>
-              <w:t>(</w:t>
-            </w:r>
-            <w:proofErr w:type="gramEnd"/>
-            <w:r>
-              <w:t>)</w:t>
-            </w:r>
-            <w:r>
-              <w:t xml:space="preserve"> </w:t>
-            </w:r>
-            <w:r>
-              <w:t>: float</w:t>
-            </w:r>
-          </w:p>
-          <w:p>
-            <w:pPr>
-              <w:pStyle w:val="ListParagraph"/>
-              <w:numPr>
-                <w:ilvl w:val="0"/>
-                <w:numId w:val="3"/>
-              </w:numPr>
-            </w:pPr>
-            <w:proofErr w:type="spellStart"/>
-            <w:r>
-              <w:t>get_</w:t>
-            </w:r>
-            <w:proofErr w:type="gramStart"/>
-            <w:r>
-              <w:t>weight</w:t>
-            </w:r>
-            <w:proofErr w:type="spellEnd"/>
-            <w:r>
-              <w:t>(</w:t>
-            </w:r>
-            <w:proofErr w:type="gramEnd"/>
-            <w:r>
-              <w:t>)</w:t>
-            </w:r>
-            <w:r>
-              <w:t xml:space="preserve"> </w:t>
-            </w:r>
-            <w:r>
-              <w:t>: float</w:t>
-            </w:r>
-          </w:p>
-          <w:p>
-            <w:pPr>
-              <w:pStyle w:val="ListParagraph"/>
-              <w:numPr>
-                <w:ilvl w:val="0"/>
-                <w:numId w:val="3"/>
-              </w:numPr>
-            </w:pPr>
-            <w:proofErr w:type="spellStart"/>
-            <w:r>
-              <w:t>get_jersey_</w:t>
-            </w:r>
-            <w:proofErr w:type="gramStart"/>
-            <w:r>
-              <w:t>num</w:t>
-            </w:r>
-            <w:proofErr w:type="spellEnd"/>
-            <w:r>
-              <w:t>(</w:t>
-            </w:r>
-            <w:proofErr w:type="gramEnd"/>
-            <w:r>
-              <w:t>)</w:t>
-            </w:r>
-            <w:r>
-              <w:t xml:space="preserve"> </w:t>
-            </w:r>
-            <w:r>
-              <w:t>: int</w:t>
-            </w:r>
-          </w:p>
-          <w:p>
-            <w:pPr>
-              <w:pStyle w:val="ListParagraph"/>
-              <w:numPr>
-                <w:ilvl w:val="0"/>
-                <w:numId w:val="3"/>
-              </w:numPr>
-            </w:pPr>
-            <w:proofErr w:type="spellStart"/>
-            <w:r>
-              <w:t>get_date_</w:t>
-            </w:r>
-            <w:proofErr w:type="gramStart"/>
-            <w:r>
-              <w:t>birth</w:t>
-            </w:r>
-            <w:proofErr w:type="spellEnd"/>
-            <w:r>
-              <w:t>(</w:t>
-            </w:r>
-            <w:proofErr w:type="gramEnd"/>
-            <w:r>
-              <w:t>) : string</w:t>
-            </w:r>
-          </w:p>
-          <w:p>
-            <w:pPr>
-              <w:pStyle w:val="ListParagraph"/>
-              <w:numPr>
-                <w:ilvl w:val="0"/>
-                <w:numId w:val="3"/>
-              </w:numPr>
-            </w:pPr>
-            <w:proofErr w:type="spellStart"/>
-            <w:r>
-              <w:t>get_</w:t>
-            </w:r>
-            <w:r>
-              <w:t>year_</w:t>
-            </w:r>
-            <w:proofErr w:type="gramStart"/>
-            <w:r>
-              <w:t>joined</w:t>
-            </w:r>
-            <w:proofErr w:type="spellEnd"/>
-            <w:r>
-              <w:t>(</w:t>
-            </w:r>
-            <w:proofErr w:type="gramEnd"/>
-            <w:r>
-              <w:t>)</w:t>
-            </w:r>
-            <w:r>
-              <w:t xml:space="preserve"> </w:t>
-            </w:r>
-            <w:r>
-              <w:t>: string</w:t>
-            </w:r>
-          </w:p>
-          <w:p>
-            <w:pPr>
-              <w:pStyle w:val="ListParagraph"/>
-            </w:pPr>
+              <w:rPr>
+                <w:i/>
+              </w:rPr>
+            </w:pPr>
+            <w:proofErr w:type="spellStart"/>
+            <w:r>
+              <w:rPr>
+                <w:i/>
+              </w:rPr>
+              <w:t>get_stats</w:t>
+            </w:r>
+            <w:proofErr w:type="spellEnd"/>
+            <w:r>
+              <w:rPr>
+                <w:i/>
+              </w:rPr>
+              <w:t>()</w:t>
+            </w:r>
+            <w:r>
+              <w:rPr>
+                <w:i/>
+              </w:rPr>
+              <w:t xml:space="preserve"> </w:t>
+            </w:r>
+            <w:r>
+              <w:rPr>
+                <w:i/>
+              </w:rPr>
+              <w:t xml:space="preserve">: </w:t>
+            </w:r>
+            <w:proofErr w:type="spellStart"/>
+            <w:r>
+              <w:rPr>
+                <w:i/>
+              </w:rPr>
+              <w:t>int</w:t>
+            </w:r>
+            <w:proofErr w:type="spellEnd"/>
+            <w:r>
+              <w:rPr>
+                <w:i/>
+              </w:rPr>
+              <w:t>[3]</w:t>
+            </w:r>
           </w:p>
           <w:p>
             <w:pPr>
@@ -959,71 +877,6 @@
               </w:rPr>
               <w:t>get_</w:t>
             </w:r>
-            <w:proofErr w:type="gramStart"/>
-            <w:r>
-              <w:rPr>
-                <w:i/>
-              </w:rPr>
-              <w:t>stats</w:t>
-            </w:r>
-            <w:proofErr w:type="spellEnd"/>
-            <w:r>
-              <w:rPr>
-                <w:i/>
-              </w:rPr>
-              <w:t>(</w:t>
-            </w:r>
-            <w:proofErr w:type="gramEnd"/>
-            <w:r>
-              <w:rPr>
-                <w:i/>
-              </w:rPr>
-              <w:t>)</w:t>
-            </w:r>
-            <w:r>
-              <w:rPr>
-                <w:i/>
-              </w:rPr>
-              <w:t xml:space="preserve"> </w:t>
-            </w:r>
-            <w:r>
-              <w:rPr>
-                <w:i/>
-              </w:rPr>
-              <w:t xml:space="preserve">: </w:t>
-            </w:r>
-            <w:r>
-              <w:rPr>
-                <w:i/>
-              </w:rPr>
-              <w:t>int</w:t>
-            </w:r>
-            <w:r>
-              <w:rPr>
-                <w:i/>
-              </w:rPr>
-              <w:t>[3]</w:t>
-            </w:r>
-          </w:p>
-          <w:p>
-            <w:pPr>
-              <w:pStyle w:val="ListParagraph"/>
-              <w:numPr>
-                <w:ilvl w:val="0"/>
-                <w:numId w:val="3"/>
-              </w:numPr>
-              <w:rPr>
-                <w:i/>
-              </w:rPr>
-            </w:pPr>
-            <w:proofErr w:type="spellStart"/>
-            <w:r>
-              <w:rPr>
-                <w:i/>
-              </w:rPr>
-              <w:t>get_</w:t>
-            </w:r>
-            <w:proofErr w:type="gramStart"/>
             <w:r>
               <w:rPr>
                 <w:i/>
@@ -1035,14 +888,7 @@
               <w:rPr>
                 <w:i/>
               </w:rPr>
-              <w:t>(</w:t>
-            </w:r>
-            <w:proofErr w:type="gramEnd"/>
-            <w:r>
-              <w:rPr>
-                <w:i/>
-              </w:rPr>
-              <w:t>)</w:t>
+              <w:t>()</w:t>
             </w:r>
             <w:r>
               <w:rPr>
@@ -1079,19 +925,17 @@
         <w:tblLook w:val="04A0" w:firstRow="1" w:lastRow="0" w:firstColumn="1" w:lastColumn="0" w:noHBand="0" w:noVBand="1"/>
       </w:tblPr>
       <w:tblGrid>
-        <w:gridCol w:w="9350"/>
+        <w:gridCol w:w="3681"/>
       </w:tblGrid>
       <w:tr>
         <w:tc>
           <w:tcPr>
-            <w:tcW w:w="9350" w:type="dxa"/>
+            <w:tcW w:w="3681" w:type="dxa"/>
           </w:tcPr>
           <w:p>
             <w:pPr>
               <w:jc w:val="center"/>
             </w:pPr>
-            <w:bookmarkStart w:id="0" w:name="_GoBack"/>
-            <w:bookmarkEnd w:id="0"/>
             <w:r>
               <w:lastRenderedPageBreak/>
               <w:br w:type="page"/>
@@ -1110,7 +954,7 @@
       <w:tr>
         <w:tc>
           <w:tcPr>
-            <w:tcW w:w="9350" w:type="dxa"/>
+            <w:tcW w:w="3681" w:type="dxa"/>
           </w:tcPr>
           <w:p>
             <w:pPr>
@@ -1128,7 +972,6 @@
             <w:r>
               <w:t>_</w:t>
             </w:r>
-            <w:proofErr w:type="gramStart"/>
             <w:r>
               <w:t>zone</w:t>
             </w:r>
@@ -1136,11 +979,7 @@
               <w:t xml:space="preserve"> </w:t>
             </w:r>
             <w:r>
-              <w:t>:</w:t>
-            </w:r>
-            <w:proofErr w:type="gramEnd"/>
-            <w:r>
-              <w:t xml:space="preserve"> string</w:t>
+              <w:t>: string</w:t>
             </w:r>
           </w:p>
           <w:p>
@@ -1156,22 +995,14 @@
             </w:r>
             <w:proofErr w:type="spellStart"/>
             <w:r>
-              <w:t>shooting_</w:t>
-            </w:r>
-            <w:proofErr w:type="gramStart"/>
-            <w:r>
-              <w:t>hand</w:t>
-            </w:r>
-            <w:proofErr w:type="spellEnd"/>
-            <w:r>
-              <w:t xml:space="preserve"> </w:t>
-            </w:r>
-            <w:r>
-              <w:t>:</w:t>
-            </w:r>
-            <w:proofErr w:type="gramEnd"/>
-            <w:r>
-              <w:t xml:space="preserve"> string</w:t>
+              <w:t>shooting_hand</w:t>
+            </w:r>
+            <w:proofErr w:type="spellEnd"/>
+            <w:r>
+              <w:t xml:space="preserve"> </w:t>
+            </w:r>
+            <w:r>
+              <w:t>: string</w:t>
             </w:r>
           </w:p>
           <w:p>
@@ -1183,76 +1014,57 @@
               </w:numPr>
             </w:pPr>
             <w:r>
+              <w:t>_goals</w:t>
+            </w:r>
+            <w:r>
+              <w:t xml:space="preserve"> </w:t>
+            </w:r>
+            <w:r>
+              <w:t>: int</w:t>
+            </w:r>
+          </w:p>
+          <w:p>
+            <w:pPr>
+              <w:pStyle w:val="ListParagraph"/>
+              <w:numPr>
+                <w:ilvl w:val="0"/>
+                <w:numId w:val="1"/>
+              </w:numPr>
+            </w:pPr>
+            <w:r>
+              <w:t>_assists</w:t>
+            </w:r>
+            <w:r>
+              <w:t xml:space="preserve"> </w:t>
+            </w:r>
+            <w:r>
+              <w:t>: int</w:t>
+            </w:r>
+          </w:p>
+          <w:p>
+            <w:pPr>
+              <w:pStyle w:val="ListParagraph"/>
+              <w:numPr>
+                <w:ilvl w:val="0"/>
+                <w:numId w:val="1"/>
+              </w:numPr>
+            </w:pPr>
+            <w:r>
               <w:t>_</w:t>
             </w:r>
-            <w:proofErr w:type="gramStart"/>
-            <w:r>
-              <w:t>goals</w:t>
-            </w:r>
-            <w:r>
-              <w:t xml:space="preserve"> </w:t>
-            </w:r>
-            <w:r>
-              <w:t>:</w:t>
-            </w:r>
-            <w:proofErr w:type="gramEnd"/>
-            <w:r>
-              <w:t xml:space="preserve"> int</w:t>
-            </w:r>
-          </w:p>
-          <w:p>
-            <w:pPr>
-              <w:pStyle w:val="ListParagraph"/>
-              <w:numPr>
-                <w:ilvl w:val="0"/>
-                <w:numId w:val="1"/>
-              </w:numPr>
-            </w:pPr>
-            <w:r>
-              <w:t>_</w:t>
-            </w:r>
-            <w:proofErr w:type="gramStart"/>
-            <w:r>
-              <w:t>assists</w:t>
-            </w:r>
-            <w:r>
-              <w:t xml:space="preserve"> </w:t>
-            </w:r>
-            <w:r>
-              <w:t>:</w:t>
-            </w:r>
-            <w:proofErr w:type="gramEnd"/>
-            <w:r>
-              <w:t xml:space="preserve"> int</w:t>
-            </w:r>
-          </w:p>
-          <w:p>
-            <w:pPr>
-              <w:pStyle w:val="ListParagraph"/>
-              <w:numPr>
-                <w:ilvl w:val="0"/>
-                <w:numId w:val="1"/>
-              </w:numPr>
-            </w:pPr>
-            <w:r>
-              <w:t>_</w:t>
-            </w:r>
-            <w:proofErr w:type="spellStart"/>
-            <w:r>
-              <w:t>total_</w:t>
-            </w:r>
-            <w:proofErr w:type="gramStart"/>
-            <w:r>
-              <w:t>shots</w:t>
-            </w:r>
-            <w:proofErr w:type="spellEnd"/>
-            <w:r>
-              <w:t xml:space="preserve"> :</w:t>
-            </w:r>
-            <w:proofErr w:type="gramEnd"/>
-            <w:r>
-              <w:t xml:space="preserve"> int</w:t>
-            </w:r>
+            <w:proofErr w:type="spellStart"/>
+            <w:r>
+              <w:t>total_shots</w:t>
+            </w:r>
+            <w:proofErr w:type="spellEnd"/>
+            <w:r>
+              <w:t xml:space="preserve"> : </w:t>
+            </w:r>
+            <w:proofErr w:type="spellStart"/>
+            <w:r>
+              <w:t>int</w:t>
+            </w:r>
+            <w:proofErr w:type="spellEnd"/>
           </w:p>
           <w:p>
             <w:pPr>
@@ -1264,7 +1076,7 @@
       <w:tr>
         <w:tc>
           <w:tcPr>
-            <w:tcW w:w="9350" w:type="dxa"/>
+            <w:tcW w:w="3681" w:type="dxa"/>
           </w:tcPr>
           <w:p>
             <w:pPr>
@@ -1281,204 +1093,170 @@
             </w:pPr>
             <w:proofErr w:type="spellStart"/>
             <w:r>
+              <w:t>get_zone</w:t>
+            </w:r>
+            <w:proofErr w:type="spellEnd"/>
+            <w:r>
+              <w:t>()</w:t>
+            </w:r>
+            <w:r>
+              <w:t xml:space="preserve"> </w:t>
+            </w:r>
+            <w:r>
+              <w:t>: string</w:t>
+            </w:r>
+          </w:p>
+          <w:p>
+            <w:pPr>
+              <w:pStyle w:val="ListParagraph"/>
+              <w:numPr>
+                <w:ilvl w:val="0"/>
+                <w:numId w:val="4"/>
+              </w:numPr>
+            </w:pPr>
+            <w:proofErr w:type="spellStart"/>
+            <w:r>
+              <w:t>get_shooting_hand</w:t>
+            </w:r>
+            <w:proofErr w:type="spellEnd"/>
+            <w:r>
+              <w:t>()</w:t>
+            </w:r>
+            <w:r>
+              <w:t xml:space="preserve"> </w:t>
+            </w:r>
+            <w:r>
+              <w:t>: string</w:t>
+            </w:r>
+            <w:bookmarkStart w:id="0" w:name="_GoBack"/>
+            <w:bookmarkEnd w:id="0"/>
+          </w:p>
+          <w:p>
+            <w:pPr>
+              <w:pStyle w:val="ListParagraph"/>
+              <w:numPr>
+                <w:ilvl w:val="0"/>
+                <w:numId w:val="4"/>
+              </w:numPr>
+            </w:pPr>
+            <w:proofErr w:type="spellStart"/>
+            <w:r>
+              <w:t>get_goals</w:t>
+            </w:r>
+            <w:proofErr w:type="spellEnd"/>
+            <w:r>
+              <w:t>()</w:t>
+            </w:r>
+            <w:r>
+              <w:t xml:space="preserve"> </w:t>
+            </w:r>
+            <w:r>
+              <w:t xml:space="preserve">: </w:t>
+            </w:r>
+            <w:proofErr w:type="spellStart"/>
+            <w:r>
+              <w:t>int</w:t>
+            </w:r>
+            <w:proofErr w:type="spellEnd"/>
+          </w:p>
+          <w:p>
+            <w:pPr>
+              <w:pStyle w:val="ListParagraph"/>
+              <w:numPr>
+                <w:ilvl w:val="0"/>
+                <w:numId w:val="4"/>
+              </w:numPr>
+            </w:pPr>
+            <w:proofErr w:type="spellStart"/>
+            <w:r>
+              <w:t>get_assists</w:t>
+            </w:r>
+            <w:proofErr w:type="spellEnd"/>
+            <w:r>
+              <w:t>()</w:t>
+            </w:r>
+            <w:r>
+              <w:t xml:space="preserve"> </w:t>
+            </w:r>
+            <w:r>
+              <w:t xml:space="preserve">: </w:t>
+            </w:r>
+            <w:proofErr w:type="spellStart"/>
+            <w:r>
+              <w:t>int</w:t>
+            </w:r>
+            <w:proofErr w:type="spellEnd"/>
+          </w:p>
+          <w:p>
+            <w:pPr>
+              <w:pStyle w:val="ListParagraph"/>
+              <w:numPr>
+                <w:ilvl w:val="0"/>
+                <w:numId w:val="4"/>
+              </w:numPr>
+            </w:pPr>
+            <w:proofErr w:type="spellStart"/>
+            <w:r>
+              <w:t>get_total_shots</w:t>
+            </w:r>
+            <w:proofErr w:type="spellEnd"/>
+            <w:r>
+              <w:t xml:space="preserve">() : </w:t>
+            </w:r>
+            <w:proofErr w:type="spellStart"/>
+            <w:r>
+              <w:t>int</w:t>
+            </w:r>
+            <w:proofErr w:type="spellEnd"/>
+          </w:p>
+          <w:p>
+            <w:pPr>
+              <w:pStyle w:val="ListParagraph"/>
+            </w:pPr>
+          </w:p>
+          <w:p>
+            <w:pPr>
+              <w:pStyle w:val="ListParagraph"/>
+              <w:numPr>
+                <w:ilvl w:val="0"/>
+                <w:numId w:val="4"/>
+              </w:numPr>
+            </w:pPr>
+            <w:proofErr w:type="spellStart"/>
+            <w:r>
+              <w:t>get_stats</w:t>
+            </w:r>
+            <w:proofErr w:type="spellEnd"/>
+            <w:r>
+              <w:t xml:space="preserve">(): </w:t>
+            </w:r>
+            <w:proofErr w:type="spellStart"/>
+            <w:r>
+              <w:t>int</w:t>
+            </w:r>
+            <w:proofErr w:type="spellEnd"/>
+            <w:r>
+              <w:t>[3]</w:t>
+            </w:r>
+          </w:p>
+          <w:p>
+            <w:pPr>
+              <w:pStyle w:val="ListParagraph"/>
+              <w:numPr>
+                <w:ilvl w:val="0"/>
+                <w:numId w:val="4"/>
+              </w:numPr>
+            </w:pPr>
+            <w:proofErr w:type="spellStart"/>
+            <w:r>
               <w:t>get_</w:t>
             </w:r>
-            <w:proofErr w:type="gramStart"/>
-            <w:r>
-              <w:t>zone</w:t>
-            </w:r>
-            <w:proofErr w:type="spellEnd"/>
-            <w:r>
-              <w:t>(</w:t>
-            </w:r>
-            <w:proofErr w:type="gramEnd"/>
-            <w:r>
-              <w:t>)</w:t>
-            </w:r>
-            <w:r>
-              <w:t xml:space="preserve"> </w:t>
-            </w:r>
-            <w:r>
-              <w:t>: string</w:t>
-            </w:r>
-          </w:p>
-          <w:p>
-            <w:pPr>
-              <w:pStyle w:val="ListParagraph"/>
-              <w:numPr>
-                <w:ilvl w:val="0"/>
-                <w:numId w:val="4"/>
-              </w:numPr>
-            </w:pPr>
-            <w:proofErr w:type="spellStart"/>
-            <w:r>
-              <w:t>get_shooting_</w:t>
-            </w:r>
-            <w:proofErr w:type="gramStart"/>
-            <w:r>
-              <w:t>hand</w:t>
-            </w:r>
-            <w:proofErr w:type="spellEnd"/>
-            <w:r>
-              <w:t>(</w:t>
-            </w:r>
-            <w:proofErr w:type="gramEnd"/>
-            <w:r>
-              <w:t>)</w:t>
-            </w:r>
-            <w:r>
-              <w:t xml:space="preserve"> </w:t>
-            </w:r>
-            <w:r>
-              <w:t>: string</w:t>
-            </w:r>
-          </w:p>
-          <w:p>
-            <w:pPr>
-              <w:pStyle w:val="ListParagraph"/>
-              <w:numPr>
-                <w:ilvl w:val="0"/>
-                <w:numId w:val="4"/>
-              </w:numPr>
-            </w:pPr>
-            <w:proofErr w:type="spellStart"/>
-            <w:r>
-              <w:t>get_</w:t>
-            </w:r>
-            <w:proofErr w:type="gramStart"/>
-            <w:r>
-              <w:t>goals</w:t>
-            </w:r>
-            <w:proofErr w:type="spellEnd"/>
-            <w:r>
-              <w:t>(</w:t>
-            </w:r>
-            <w:proofErr w:type="gramEnd"/>
-            <w:r>
-              <w:t>)</w:t>
-            </w:r>
-            <w:r>
-              <w:t xml:space="preserve"> </w:t>
-            </w:r>
-            <w:r>
-              <w:t>: int</w:t>
-            </w:r>
-          </w:p>
-          <w:p>
-            <w:pPr>
-              <w:pStyle w:val="ListParagraph"/>
-              <w:numPr>
-                <w:ilvl w:val="0"/>
-                <w:numId w:val="4"/>
-              </w:numPr>
-            </w:pPr>
-            <w:proofErr w:type="spellStart"/>
-            <w:r>
-              <w:t>get_</w:t>
-            </w:r>
-            <w:proofErr w:type="gramStart"/>
-            <w:r>
-              <w:t>assists</w:t>
-            </w:r>
-            <w:proofErr w:type="spellEnd"/>
-            <w:r>
-              <w:t>(</w:t>
-            </w:r>
-            <w:proofErr w:type="gramEnd"/>
-            <w:r>
-              <w:t>)</w:t>
-            </w:r>
-            <w:r>
-              <w:t xml:space="preserve"> </w:t>
-            </w:r>
-            <w:r>
-              <w:t>: int</w:t>
-            </w:r>
-          </w:p>
-          <w:p>
-            <w:pPr>
-              <w:pStyle w:val="ListParagraph"/>
-              <w:numPr>
-                <w:ilvl w:val="0"/>
-                <w:numId w:val="4"/>
-              </w:numPr>
-            </w:pPr>
-            <w:proofErr w:type="spellStart"/>
-            <w:r>
-              <w:t>get_total_</w:t>
-            </w:r>
-            <w:proofErr w:type="gramStart"/>
-            <w:r>
-              <w:t>shots</w:t>
-            </w:r>
-            <w:proofErr w:type="spellEnd"/>
-            <w:r>
-              <w:t>(</w:t>
-            </w:r>
-            <w:proofErr w:type="gramEnd"/>
-            <w:r>
-              <w:t>) : int</w:t>
-            </w:r>
-          </w:p>
-          <w:p>
-            <w:pPr>
-              <w:pStyle w:val="ListParagraph"/>
-            </w:pPr>
-          </w:p>
-          <w:p>
-            <w:pPr>
-              <w:pStyle w:val="ListParagraph"/>
-              <w:numPr>
-                <w:ilvl w:val="0"/>
-                <w:numId w:val="4"/>
-              </w:numPr>
-            </w:pPr>
-            <w:proofErr w:type="spellStart"/>
-            <w:r>
-              <w:t>get_</w:t>
-            </w:r>
-            <w:proofErr w:type="gramStart"/>
-            <w:r>
-              <w:t>stats</w:t>
-            </w:r>
-            <w:proofErr w:type="spellEnd"/>
-            <w:r>
-              <w:t>(</w:t>
-            </w:r>
-            <w:proofErr w:type="gramEnd"/>
-            <w:r>
-              <w:t xml:space="preserve">): </w:t>
-            </w:r>
-            <w:r>
-              <w:t>int</w:t>
-            </w:r>
-            <w:r>
-              <w:t>[3]</w:t>
-            </w:r>
-          </w:p>
-          <w:p>
-            <w:pPr>
-              <w:pStyle w:val="ListParagraph"/>
-              <w:numPr>
-                <w:ilvl w:val="0"/>
-                <w:numId w:val="4"/>
-              </w:numPr>
-            </w:pPr>
-            <w:proofErr w:type="spellStart"/>
-            <w:r>
-              <w:t>get_</w:t>
-            </w:r>
-            <w:proofErr w:type="gramStart"/>
             <w:r>
               <w:t>type</w:t>
             </w:r>
             <w:proofErr w:type="spellEnd"/>
             <w:r>
-              <w:t>(</w:t>
-            </w:r>
-            <w:proofErr w:type="gramEnd"/>
-            <w:r>
-              <w:t>): string</w:t>
+              <w:t>(): string</w:t>
             </w:r>
           </w:p>
           <w:p>
@@ -1497,12 +1275,12 @@
         <w:tblLook w:val="04A0" w:firstRow="1" w:lastRow="0" w:firstColumn="1" w:lastColumn="0" w:noHBand="0" w:noVBand="1"/>
       </w:tblPr>
       <w:tblGrid>
-        <w:gridCol w:w="9350"/>
+        <w:gridCol w:w="6516"/>
       </w:tblGrid>
       <w:tr>
         <w:tc>
           <w:tcPr>
-            <w:tcW w:w="9350" w:type="dxa"/>
+            <w:tcW w:w="6516" w:type="dxa"/>
           </w:tcPr>
           <w:p>
             <w:pPr>
@@ -1519,7 +1297,7 @@
       <w:tr>
         <w:tc>
           <w:tcPr>
-            <w:tcW w:w="9350" w:type="dxa"/>
+            <w:tcW w:w="6516" w:type="dxa"/>
           </w:tcPr>
           <w:p>
             <w:pPr>
@@ -1539,23 +1317,20 @@
             </w:r>
             <w:proofErr w:type="spellStart"/>
             <w:r>
-              <w:t>shots_</w:t>
-            </w:r>
-            <w:proofErr w:type="gramStart"/>
-            <w:r>
-              <w:t>against</w:t>
-            </w:r>
-            <w:proofErr w:type="spellEnd"/>
-            <w:r>
-              <w:t xml:space="preserve"> </w:t>
-            </w:r>
-            <w:r>
-              <w:t>:</w:t>
-            </w:r>
-            <w:proofErr w:type="gramEnd"/>
-            <w:r>
-              <w:t xml:space="preserve"> int</w:t>
-            </w:r>
+              <w:t>shots_against</w:t>
+            </w:r>
+            <w:proofErr w:type="spellEnd"/>
+            <w:r>
+              <w:t xml:space="preserve"> </w:t>
+            </w:r>
+            <w:r>
+              <w:t xml:space="preserve">: </w:t>
+            </w:r>
+            <w:proofErr w:type="spellStart"/>
+            <w:r>
+              <w:t>int</w:t>
+            </w:r>
+            <w:proofErr w:type="spellEnd"/>
           </w:p>
           <w:p>
             <w:pPr>
@@ -1570,23 +1345,20 @@
             </w:r>
             <w:proofErr w:type="spellStart"/>
             <w:r>
-              <w:t>goals_</w:t>
-            </w:r>
-            <w:proofErr w:type="gramStart"/>
-            <w:r>
-              <w:t>against</w:t>
-            </w:r>
-            <w:proofErr w:type="spellEnd"/>
-            <w:r>
-              <w:t xml:space="preserve"> </w:t>
-            </w:r>
-            <w:r>
-              <w:t>:</w:t>
-            </w:r>
-            <w:proofErr w:type="gramEnd"/>
-            <w:r>
-              <w:t xml:space="preserve"> int</w:t>
-            </w:r>
+              <w:t>goals_against</w:t>
+            </w:r>
+            <w:proofErr w:type="spellEnd"/>
+            <w:r>
+              <w:t xml:space="preserve"> </w:t>
+            </w:r>
+            <w:r>
+              <w:t xml:space="preserve">: </w:t>
+            </w:r>
+            <w:proofErr w:type="spellStart"/>
+            <w:r>
+              <w:t>int</w:t>
+            </w:r>
+            <w:proofErr w:type="spellEnd"/>
           </w:p>
           <w:p>
             <w:pPr>
@@ -1601,23 +1373,20 @@
             </w:r>
             <w:proofErr w:type="spellStart"/>
             <w:r>
-              <w:t>goals_</w:t>
-            </w:r>
-            <w:proofErr w:type="gramStart"/>
-            <w:r>
-              <w:t>saved</w:t>
-            </w:r>
-            <w:proofErr w:type="spellEnd"/>
-            <w:r>
-              <w:t xml:space="preserve"> </w:t>
-            </w:r>
-            <w:r>
-              <w:t>:</w:t>
-            </w:r>
-            <w:proofErr w:type="gramEnd"/>
-            <w:r>
-              <w:t xml:space="preserve"> int</w:t>
-            </w:r>
+              <w:t>goals_saved</w:t>
+            </w:r>
+            <w:proofErr w:type="spellEnd"/>
+            <w:r>
+              <w:t xml:space="preserve"> </w:t>
+            </w:r>
+            <w:r>
+              <w:t xml:space="preserve">: </w:t>
+            </w:r>
+            <w:proofErr w:type="spellStart"/>
+            <w:r>
+              <w:t>int</w:t>
+            </w:r>
+            <w:proofErr w:type="spellEnd"/>
           </w:p>
           <w:p>
             <w:pPr>
@@ -1632,20 +1401,17 @@
             </w:r>
             <w:proofErr w:type="spellStart"/>
             <w:r>
-              <w:t>games_</w:t>
-            </w:r>
-            <w:proofErr w:type="gramStart"/>
-            <w:r>
-              <w:t>played</w:t>
-            </w:r>
-            <w:proofErr w:type="spellEnd"/>
-            <w:r>
-              <w:t xml:space="preserve"> :</w:t>
-            </w:r>
-            <w:proofErr w:type="gramEnd"/>
-            <w:r>
-              <w:t xml:space="preserve"> int</w:t>
-            </w:r>
+              <w:t>games_played</w:t>
+            </w:r>
+            <w:proofErr w:type="spellEnd"/>
+            <w:r>
+              <w:t xml:space="preserve"> : </w:t>
+            </w:r>
+            <w:proofErr w:type="spellStart"/>
+            <w:r>
+              <w:t>int</w:t>
+            </w:r>
+            <w:proofErr w:type="spellEnd"/>
           </w:p>
           <w:p>
             <w:pPr>
@@ -1660,20 +1426,17 @@
             </w:r>
             <w:proofErr w:type="spellStart"/>
             <w:r>
-              <w:t>games_</w:t>
-            </w:r>
-            <w:proofErr w:type="gramStart"/>
-            <w:r>
-              <w:t>won</w:t>
-            </w:r>
-            <w:proofErr w:type="spellEnd"/>
-            <w:r>
-              <w:t xml:space="preserve"> :</w:t>
-            </w:r>
-            <w:proofErr w:type="gramEnd"/>
-            <w:r>
-              <w:t xml:space="preserve"> int</w:t>
-            </w:r>
+              <w:t>games_won</w:t>
+            </w:r>
+            <w:proofErr w:type="spellEnd"/>
+            <w:r>
+              <w:t xml:space="preserve"> : </w:t>
+            </w:r>
+            <w:proofErr w:type="spellStart"/>
+            <w:r>
+              <w:t>int</w:t>
+            </w:r>
+            <w:proofErr w:type="spellEnd"/>
           </w:p>
           <w:p>
             <w:pPr>
@@ -1688,20 +1451,17 @@
             </w:r>
             <w:proofErr w:type="spellStart"/>
             <w:r>
-              <w:t>games_</w:t>
-            </w:r>
-            <w:proofErr w:type="gramStart"/>
-            <w:r>
-              <w:t>lost</w:t>
-            </w:r>
-            <w:proofErr w:type="spellEnd"/>
-            <w:r>
-              <w:t xml:space="preserve"> :</w:t>
-            </w:r>
-            <w:proofErr w:type="gramEnd"/>
-            <w:r>
-              <w:t xml:space="preserve"> int</w:t>
-            </w:r>
+              <w:t>games_lost</w:t>
+            </w:r>
+            <w:proofErr w:type="spellEnd"/>
+            <w:r>
+              <w:t xml:space="preserve"> : </w:t>
+            </w:r>
+            <w:proofErr w:type="spellStart"/>
+            <w:r>
+              <w:t>int</w:t>
+            </w:r>
+            <w:proofErr w:type="spellEnd"/>
           </w:p>
           <w:p>
             <w:pPr>
@@ -1713,7 +1473,7 @@
       <w:tr>
         <w:tc>
           <w:tcPr>
-            <w:tcW w:w="9350" w:type="dxa"/>
+            <w:tcW w:w="6516" w:type="dxa"/>
           </w:tcPr>
           <w:p>
             <w:pPr>
@@ -1730,26 +1490,224 @@
             </w:pPr>
             <w:proofErr w:type="spellStart"/>
             <w:r>
-              <w:t>get_shots_</w:t>
-            </w:r>
-            <w:proofErr w:type="gramStart"/>
-            <w:r>
-              <w:t>against</w:t>
-            </w:r>
-            <w:proofErr w:type="spellEnd"/>
-            <w:r>
-              <w:t>(</w:t>
-            </w:r>
-            <w:proofErr w:type="gramEnd"/>
+              <w:t>get_shots_against</w:t>
+            </w:r>
+            <w:proofErr w:type="spellEnd"/>
+            <w:r>
+              <w:t>()</w:t>
+            </w:r>
+            <w:r>
+              <w:t xml:space="preserve"> </w:t>
+            </w:r>
+            <w:r>
+              <w:t xml:space="preserve">: </w:t>
+            </w:r>
+            <w:proofErr w:type="spellStart"/>
+            <w:r>
+              <w:t>int</w:t>
+            </w:r>
+            <w:proofErr w:type="spellEnd"/>
+          </w:p>
+          <w:p>
+            <w:pPr>
+              <w:pStyle w:val="ListParagraph"/>
+              <w:numPr>
+                <w:ilvl w:val="0"/>
+                <w:numId w:val="5"/>
+              </w:numPr>
+            </w:pPr>
+            <w:proofErr w:type="spellStart"/>
+            <w:r>
+              <w:t>get_goals_against</w:t>
+            </w:r>
+            <w:proofErr w:type="spellEnd"/>
+            <w:r>
+              <w:t>()</w:t>
+            </w:r>
+            <w:r>
+              <w:t xml:space="preserve"> </w:t>
+            </w:r>
+            <w:r>
+              <w:t xml:space="preserve">: </w:t>
+            </w:r>
+            <w:proofErr w:type="spellStart"/>
+            <w:r>
+              <w:t>int</w:t>
+            </w:r>
+            <w:proofErr w:type="spellEnd"/>
+          </w:p>
+          <w:p>
+            <w:pPr>
+              <w:pStyle w:val="ListParagraph"/>
+              <w:numPr>
+                <w:ilvl w:val="0"/>
+                <w:numId w:val="5"/>
+              </w:numPr>
+            </w:pPr>
+            <w:proofErr w:type="spellStart"/>
+            <w:r>
+              <w:t>get_goals_saved</w:t>
+            </w:r>
+            <w:proofErr w:type="spellEnd"/>
+            <w:r>
+              <w:t>()</w:t>
+            </w:r>
+            <w:r>
+              <w:t xml:space="preserve"> </w:t>
+            </w:r>
+            <w:r>
+              <w:t xml:space="preserve">: </w:t>
+            </w:r>
+            <w:proofErr w:type="spellStart"/>
+            <w:r>
+              <w:t>int</w:t>
+            </w:r>
+            <w:proofErr w:type="spellEnd"/>
+          </w:p>
+          <w:p>
+            <w:pPr>
+              <w:pStyle w:val="ListParagraph"/>
+              <w:numPr>
+                <w:ilvl w:val="0"/>
+                <w:numId w:val="5"/>
+              </w:numPr>
+            </w:pPr>
+            <w:proofErr w:type="spellStart"/>
+            <w:r>
+              <w:t>get_games_played</w:t>
+            </w:r>
+            <w:proofErr w:type="spellEnd"/>
+            <w:r>
+              <w:t xml:space="preserve">() : </w:t>
+            </w:r>
+            <w:proofErr w:type="spellStart"/>
+            <w:r>
+              <w:t>int</w:t>
+            </w:r>
+            <w:proofErr w:type="spellEnd"/>
+          </w:p>
+          <w:p>
+            <w:pPr>
+              <w:pStyle w:val="ListParagraph"/>
+              <w:numPr>
+                <w:ilvl w:val="0"/>
+                <w:numId w:val="5"/>
+              </w:numPr>
+            </w:pPr>
+            <w:proofErr w:type="spellStart"/>
+            <w:r>
+              <w:t>get_games_won</w:t>
+            </w:r>
+            <w:proofErr w:type="spellEnd"/>
+            <w:r>
+              <w:t xml:space="preserve">() : </w:t>
+            </w:r>
+            <w:proofErr w:type="spellStart"/>
+            <w:r>
+              <w:t>int</w:t>
+            </w:r>
+            <w:proofErr w:type="spellEnd"/>
+          </w:p>
+          <w:p>
+            <w:pPr>
+              <w:pStyle w:val="ListParagraph"/>
+              <w:numPr>
+                <w:ilvl w:val="0"/>
+                <w:numId w:val="5"/>
+              </w:numPr>
+            </w:pPr>
+            <w:proofErr w:type="spellStart"/>
+            <w:r>
+              <w:t>get_games_lost</w:t>
+            </w:r>
+            <w:proofErr w:type="spellEnd"/>
+            <w:r>
+              <w:t xml:space="preserve">() : </w:t>
+            </w:r>
+            <w:proofErr w:type="spellStart"/>
+            <w:r>
+              <w:t>int</w:t>
+            </w:r>
+            <w:proofErr w:type="spellEnd"/>
+          </w:p>
+          <w:p>
+            <w:pPr>
+              <w:pStyle w:val="ListParagraph"/>
+              <w:numPr>
+                <w:ilvl w:val="0"/>
+                <w:numId w:val="5"/>
+              </w:numPr>
+            </w:pPr>
+            <w:proofErr w:type="spellStart"/>
+            <w:r>
+              <w:t>get_win_loss_stats</w:t>
+            </w:r>
+            <w:proofErr w:type="spellEnd"/>
+            <w:r>
+              <w:t xml:space="preserve">() : </w:t>
+            </w:r>
+            <w:proofErr w:type="spellStart"/>
+            <w:r>
+              <w:t>int</w:t>
+            </w:r>
+            <w:proofErr w:type="spellEnd"/>
+            <w:r>
+              <w:t>[3]</w:t>
+            </w:r>
+          </w:p>
+          <w:p>
+            <w:pPr>
+              <w:pStyle w:val="ListParagraph"/>
+              <w:numPr>
+                <w:ilvl w:val="0"/>
+                <w:numId w:val="5"/>
+              </w:numPr>
+            </w:pPr>
+            <w:proofErr w:type="spellStart"/>
+            <w:r>
+              <w:t>set_win_loss_stats</w:t>
+            </w:r>
+            <w:proofErr w:type="spellEnd"/>
+            <w:r>
+              <w:t xml:space="preserve">(wins : </w:t>
+            </w:r>
+            <w:proofErr w:type="spellStart"/>
+            <w:r>
+              <w:t>int</w:t>
+            </w:r>
+            <w:proofErr w:type="spellEnd"/>
+            <w:r>
+              <w:t xml:space="preserve">, losses : </w:t>
+            </w:r>
+            <w:proofErr w:type="spellStart"/>
+            <w:r>
+              <w:t>int</w:t>
+            </w:r>
+            <w:proofErr w:type="spellEnd"/>
+            <w:r>
+              <w:t xml:space="preserve">, </w:t>
+            </w:r>
+            <w:proofErr w:type="spellStart"/>
+            <w:r>
+              <w:t>games_played</w:t>
+            </w:r>
+            <w:proofErr w:type="spellEnd"/>
+            <w:r>
+              <w:t xml:space="preserve"> : </w:t>
+            </w:r>
+            <w:proofErr w:type="spellStart"/>
+            <w:r>
+              <w:t>int</w:t>
+            </w:r>
+            <w:proofErr w:type="spellEnd"/>
             <w:r>
               <w:t>)</w:t>
             </w:r>
-            <w:r>
-              <w:t xml:space="preserve"> </w:t>
-            </w:r>
-            <w:r>
-              <w:t>: int</w:t>
-            </w:r>
+          </w:p>
+          <w:p>
+            <w:pPr>
+              <w:pStyle w:val="ListParagraph"/>
+            </w:pPr>
           </w:p>
           <w:p>
             <w:pPr>
@@ -1761,25 +1719,19 @@
             </w:pPr>
             <w:proofErr w:type="spellStart"/>
             <w:r>
-              <w:t>get_goals_</w:t>
-            </w:r>
-            <w:proofErr w:type="gramStart"/>
-            <w:r>
-              <w:t>against</w:t>
-            </w:r>
-            <w:proofErr w:type="spellEnd"/>
-            <w:r>
-              <w:t>(</w:t>
-            </w:r>
-            <w:proofErr w:type="gramEnd"/>
-            <w:r>
-              <w:t>)</w:t>
-            </w:r>
-            <w:r>
-              <w:t xml:space="preserve"> </w:t>
-            </w:r>
-            <w:r>
-              <w:t>: int</w:t>
+              <w:t>get_stats</w:t>
+            </w:r>
+            <w:proofErr w:type="spellEnd"/>
+            <w:r>
+              <w:t xml:space="preserve">(): </w:t>
+            </w:r>
+            <w:proofErr w:type="spellStart"/>
+            <w:r>
+              <w:t>int</w:t>
+            </w:r>
+            <w:proofErr w:type="spellEnd"/>
+            <w:r>
+              <w:t>[3]</w:t>
             </w:r>
           </w:p>
           <w:p>
@@ -1792,216 +1744,14 @@
             </w:pPr>
             <w:proofErr w:type="spellStart"/>
             <w:r>
-              <w:t>get_goals_</w:t>
-            </w:r>
-            <w:proofErr w:type="gramStart"/>
-            <w:r>
-              <w:t>saved</w:t>
-            </w:r>
-            <w:proofErr w:type="spellEnd"/>
-            <w:r>
-              <w:t>(</w:t>
-            </w:r>
-            <w:proofErr w:type="gramEnd"/>
-            <w:r>
-              <w:t>)</w:t>
-            </w:r>
-            <w:r>
-              <w:t xml:space="preserve"> </w:t>
-            </w:r>
-            <w:r>
-              <w:t>: int</w:t>
-            </w:r>
-          </w:p>
-          <w:p>
-            <w:pPr>
-              <w:pStyle w:val="ListParagraph"/>
-              <w:numPr>
-                <w:ilvl w:val="0"/>
-                <w:numId w:val="5"/>
-              </w:numPr>
-            </w:pPr>
-            <w:proofErr w:type="spellStart"/>
-            <w:r>
-              <w:t>get_games_</w:t>
-            </w:r>
-            <w:proofErr w:type="gramStart"/>
-            <w:r>
-              <w:t>played</w:t>
-            </w:r>
-            <w:proofErr w:type="spellEnd"/>
-            <w:r>
-              <w:t>(</w:t>
-            </w:r>
-            <w:proofErr w:type="gramEnd"/>
-            <w:r>
-              <w:t>) : int</w:t>
-            </w:r>
-          </w:p>
-          <w:p>
-            <w:pPr>
-              <w:pStyle w:val="ListParagraph"/>
-              <w:numPr>
-                <w:ilvl w:val="0"/>
-                <w:numId w:val="5"/>
-              </w:numPr>
-            </w:pPr>
-            <w:proofErr w:type="spellStart"/>
-            <w:r>
-              <w:t>get_games_</w:t>
-            </w:r>
-            <w:proofErr w:type="gramStart"/>
-            <w:r>
-              <w:t>won</w:t>
-            </w:r>
-            <w:proofErr w:type="spellEnd"/>
-            <w:r>
-              <w:t>(</w:t>
-            </w:r>
-            <w:proofErr w:type="gramEnd"/>
-            <w:r>
-              <w:t>) : int</w:t>
-            </w:r>
-          </w:p>
-          <w:p>
-            <w:pPr>
-              <w:pStyle w:val="ListParagraph"/>
-              <w:numPr>
-                <w:ilvl w:val="0"/>
-                <w:numId w:val="5"/>
-              </w:numPr>
-            </w:pPr>
-            <w:proofErr w:type="spellStart"/>
-            <w:r>
-              <w:t>get_games_</w:t>
-            </w:r>
-            <w:proofErr w:type="gramStart"/>
-            <w:r>
-              <w:t>lost</w:t>
-            </w:r>
-            <w:proofErr w:type="spellEnd"/>
-            <w:r>
-              <w:t>(</w:t>
-            </w:r>
-            <w:proofErr w:type="gramEnd"/>
-            <w:r>
-              <w:t>) : int</w:t>
-            </w:r>
-          </w:p>
-          <w:p>
-            <w:pPr>
-              <w:pStyle w:val="ListParagraph"/>
-              <w:numPr>
-                <w:ilvl w:val="0"/>
-                <w:numId w:val="5"/>
-              </w:numPr>
-            </w:pPr>
-            <w:proofErr w:type="spellStart"/>
-            <w:r>
-              <w:t>get_win_loss_</w:t>
-            </w:r>
-            <w:proofErr w:type="gramStart"/>
-            <w:r>
-              <w:t>stats</w:t>
-            </w:r>
-            <w:proofErr w:type="spellEnd"/>
-            <w:r>
-              <w:t>(</w:t>
-            </w:r>
-            <w:proofErr w:type="gramEnd"/>
-            <w:r>
-              <w:t>) : int[3]</w:t>
-            </w:r>
-          </w:p>
-          <w:p>
-            <w:pPr>
-              <w:pStyle w:val="ListParagraph"/>
-              <w:numPr>
-                <w:ilvl w:val="0"/>
-                <w:numId w:val="5"/>
-              </w:numPr>
-            </w:pPr>
-            <w:proofErr w:type="spellStart"/>
-            <w:r>
-              <w:t>set_win_loss_</w:t>
-            </w:r>
-            <w:proofErr w:type="gramStart"/>
-            <w:r>
-              <w:t>stats</w:t>
-            </w:r>
-            <w:proofErr w:type="spellEnd"/>
-            <w:r>
-              <w:t>(</w:t>
-            </w:r>
-            <w:proofErr w:type="gramEnd"/>
-            <w:r>
-              <w:t xml:space="preserve">wins : int, losses : int, </w:t>
-            </w:r>
-            <w:proofErr w:type="spellStart"/>
-            <w:r>
-              <w:t>games_played</w:t>
-            </w:r>
-            <w:proofErr w:type="spellEnd"/>
-            <w:r>
-              <w:t xml:space="preserve"> : int)</w:t>
-            </w:r>
-          </w:p>
-          <w:p>
-            <w:pPr>
-              <w:pStyle w:val="ListParagraph"/>
-            </w:pPr>
-          </w:p>
-          <w:p>
-            <w:pPr>
-              <w:pStyle w:val="ListParagraph"/>
-              <w:numPr>
-                <w:ilvl w:val="0"/>
-                <w:numId w:val="5"/>
-              </w:numPr>
-            </w:pPr>
-            <w:proofErr w:type="spellStart"/>
-            <w:r>
               <w:t>get_</w:t>
             </w:r>
-            <w:proofErr w:type="gramStart"/>
-            <w:r>
-              <w:t>stats</w:t>
-            </w:r>
-            <w:proofErr w:type="spellEnd"/>
-            <w:r>
-              <w:t>(</w:t>
-            </w:r>
-            <w:proofErr w:type="gramEnd"/>
-            <w:r>
-              <w:t xml:space="preserve">): </w:t>
-            </w:r>
-            <w:r>
-              <w:t>int[3]</w:t>
-            </w:r>
-          </w:p>
-          <w:p>
-            <w:pPr>
-              <w:pStyle w:val="ListParagraph"/>
-              <w:numPr>
-                <w:ilvl w:val="0"/>
-                <w:numId w:val="5"/>
-              </w:numPr>
-            </w:pPr>
-            <w:proofErr w:type="spellStart"/>
-            <w:r>
-              <w:t>get_</w:t>
-            </w:r>
-            <w:proofErr w:type="gramStart"/>
             <w:r>
               <w:t>type</w:t>
             </w:r>
             <w:proofErr w:type="spellEnd"/>
             <w:r>
-              <w:t>(</w:t>
-            </w:r>
-            <w:proofErr w:type="gramEnd"/>
-            <w:r>
-              <w:t>): string</w:t>
+              <w:t>(): string</w:t>
             </w:r>
           </w:p>
           <w:p>
@@ -2024,7 +1774,7 @@
 </file>
 
 <file path=word/numbering.xml><?xml version="1.0" encoding="utf-8"?>
-<w:numbering xmlns:wpc="http://schemas.microsoft.com/office/word/2010/wordprocessingCanvas" xmlns:cx="http://schemas.microsoft.com/office/drawing/2014/chartex" xmlns:cx1="http://schemas.microsoft.com/office/drawing/2015/9/8/chartex" xmlns:cx2="http://schemas.microsoft.com/office/drawing/2015/10/21/chartex" xmlns:cx3="http://schemas.microsoft.com/office/drawing/2016/5/9/chartex" xmlns:cx4="http://schemas.microsoft.com/office/drawing/2016/5/10/chartex" xmlns:cx5="http://schemas.microsoft.com/office/drawing/2016/5/11/chartex" xmlns:cx6="http://schemas.microsoft.com/office/drawing/2016/5/12/chartex" xmlns:cx7="http://schemas.microsoft.com/office/drawing/2016/5/13/chartex" xmlns:cx8="http://schemas.microsoft.com/office/drawing/2016/5/14/chartex" xmlns:mc="http://schemas.openxmlformats.org/markup-compatibility/2006" xmlns:aink="http://schemas.microsoft.com/office/drawing/2016/ink" xmlns:am3d="http://schemas.microsoft.com/office/drawing/2017/model3d" xmlns:o="urn:schemas-microsoft-com:office:office" xmlns:r="http://schemas.openxmlformats.org/officeDocument/2006/relationships" xmlns:m="http://schemas.openxmlformats.org/officeDocument/2006/math" xmlns:v="urn:schemas-microsoft-com:vml" xmlns:wp14="http://schemas.microsoft.com/office/word/2010/wordprocessingDrawing" xmlns:wp="http://schemas.openxmlformats.org/drawingml/2006/wordprocessingDrawing" xmlns:w10="urn:schemas-microsoft-com:office:word" xmlns:w="http://schemas.openxmlformats.org/wordprocessingml/2006/main" xmlns:w14="http://schemas.microsoft.com/office/word/2010/wordml" xmlns:w15="http://schemas.microsoft.com/office/word/2012/wordml" xmlns:w16cid="http://schemas.microsoft.com/office/word/2016/wordml/cid" xmlns:w16se="http://schemas.microsoft.com/office/word/2015/wordml/symex" xmlns:wpg="http://schemas.microsoft.com/office/word/2010/wordprocessingGroup" xmlns:wpi="http://schemas.microsoft.com/office/word/2010/wordprocessingInk" xmlns:wne="http://schemas.microsoft.com/office/word/2006/wordml" xmlns:wps="http://schemas.microsoft.com/office/word/2010/wordprocessingShape" mc:Ignorable="w14 w15 w16se w16cid wp14">
+<w:numbering xmlns:wpc="http://schemas.microsoft.com/office/word/2010/wordprocessingCanvas" xmlns:cx="http://schemas.microsoft.com/office/drawing/2014/chartex" xmlns:cx1="http://schemas.microsoft.com/office/drawing/2015/9/8/chartex" xmlns:mc="http://schemas.openxmlformats.org/markup-compatibility/2006" xmlns:o="urn:schemas-microsoft-com:office:office" xmlns:r="http://schemas.openxmlformats.org/officeDocument/2006/relationships" xmlns:m="http://schemas.openxmlformats.org/officeDocument/2006/math" xmlns:v="urn:schemas-microsoft-com:vml" xmlns:wp14="http://schemas.microsoft.com/office/word/2010/wordprocessingDrawing" xmlns:wp="http://schemas.openxmlformats.org/drawingml/2006/wordprocessingDrawing" xmlns:w10="urn:schemas-microsoft-com:office:word" xmlns:w="http://schemas.openxmlformats.org/wordprocessingml/2006/main" xmlns:w14="http://schemas.microsoft.com/office/word/2010/wordml" xmlns:w15="http://schemas.microsoft.com/office/word/2012/wordml" xmlns:w16se="http://schemas.microsoft.com/office/word/2015/wordml/symex" xmlns:wpg="http://schemas.microsoft.com/office/word/2010/wordprocessingGroup" xmlns:wpi="http://schemas.microsoft.com/office/word/2010/wordprocessingInk" xmlns:wne="http://schemas.microsoft.com/office/word/2006/wordml" xmlns:wps="http://schemas.microsoft.com/office/word/2010/wordprocessingShape" mc:Ignorable="w14 w15 w16se wp14">
   <w:abstractNum w:abstractNumId="0" w15:restartNumberingAfterBreak="0">
     <w:nsid w:val="00461E0A"/>
     <w:multiLevelType w:val="hybridMultilevel"/>
@@ -2604,7 +2354,7 @@
 </file>
 
 <file path=word/styles.xml><?xml version="1.0" encoding="utf-8"?>
-<w:styles xmlns:mc="http://schemas.openxmlformats.org/markup-compatibility/2006" xmlns:r="http://schemas.openxmlformats.org/officeDocument/2006/relationships" xmlns:w="http://schemas.openxmlformats.org/wordprocessingml/2006/main" xmlns:w14="http://schemas.microsoft.com/office/word/2010/wordml" xmlns:w15="http://schemas.microsoft.com/office/word/2012/wordml" xmlns:w16cid="http://schemas.microsoft.com/office/word/2016/wordml/cid" xmlns:w16se="http://schemas.microsoft.com/office/word/2015/wordml/symex" mc:Ignorable="w14 w15 w16se w16cid">
+<w:styles xmlns:mc="http://schemas.openxmlformats.org/markup-compatibility/2006" xmlns:r="http://schemas.openxmlformats.org/officeDocument/2006/relationships" xmlns:w="http://schemas.openxmlformats.org/wordprocessingml/2006/main" xmlns:w14="http://schemas.microsoft.com/office/word/2010/wordml" xmlns:w15="http://schemas.microsoft.com/office/word/2012/wordml" xmlns:w16se="http://schemas.microsoft.com/office/word/2015/wordml/symex" mc:Ignorable="w14 w15 w16se">
   <w:docDefaults>
     <w:rPrDefault>
       <w:rPr>
@@ -2620,7 +2370,7 @@
       </w:pPr>
     </w:pPrDefault>
   </w:docDefaults>
-  <w:latentStyles w:defLockedState="0" w:defUIPriority="99" w:defSemiHidden="0" w:defUnhideWhenUsed="0" w:defQFormat="0" w:count="375">
+  <w:latentStyles w:defLockedState="0" w:defUIPriority="99" w:defSemiHidden="0" w:defUnhideWhenUsed="0" w:defQFormat="0" w:count="371">
     <w:lsdException w:name="Normal" w:uiPriority="0" w:qFormat="1"/>
     <w:lsdException w:name="heading 1" w:uiPriority="9" w:qFormat="1"/>
     <w:lsdException w:name="heading 2" w:semiHidden="1" w:uiPriority="9" w:unhideWhenUsed="1" w:qFormat="1"/>
@@ -2992,10 +2742,6 @@
     <w:lsdException w:name="List Table 5 Dark Accent 6" w:uiPriority="50"/>
     <w:lsdException w:name="List Table 6 Colorful Accent 6" w:uiPriority="51"/>
     <w:lsdException w:name="List Table 7 Colorful Accent 6" w:uiPriority="52"/>
-    <w:lsdException w:name="Mention" w:semiHidden="1" w:unhideWhenUsed="1"/>
-    <w:lsdException w:name="Smart Hyperlink" w:semiHidden="1" w:unhideWhenUsed="1"/>
-    <w:lsdException w:name="Hashtag" w:semiHidden="1" w:unhideWhenUsed="1"/>
-    <w:lsdException w:name="Unresolved Mention" w:semiHidden="1" w:unhideWhenUsed="1"/>
   </w:latentStyles>
   <w:style w:type="paragraph" w:default="1" w:styleId="Normal">
     <w:name w:val="Normal"/>
@@ -3327,7 +3073,7 @@
 </file>
 
 <file path=customXml/itemProps1.xml><?xml version="1.0" encoding="utf-8"?>
-<ds:datastoreItem xmlns:ds="http://schemas.openxmlformats.org/officeDocument/2006/customXml" ds:itemID="{BE00EB5C-28A2-4CDF-A25D-EF7C7929F730}">
+<ds:datastoreItem xmlns:ds="http://schemas.openxmlformats.org/officeDocument/2006/customXml" ds:itemID="{0CFF0216-691A-4E6A-BBDD-5CD695710B34}">
   <ds:schemaRefs>
     <ds:schemaRef ds:uri="http://schemas.openxmlformats.org/officeDocument/2006/bibliography"/>
   </ds:schemaRefs>

</xml_diff>